<commit_message>
Encerraram minhas escritas. Daqui pra frente, apenas correções e/ou sugestões aceitas
</commit_message>
<xml_diff>
--- a/docs/TechCon14/TechCon14-Draft-5.docx
+++ b/docs/TechCon14/TechCon14-Draft-5.docx
@@ -105,33 +105,65 @@
           <w:sz w:val="22"/>
           <w:szCs w:val="22"/>
         </w:rPr>
-        <w:t>None of the existing indoor navigation systems had obtained wide acceptance so far and their user interface are based on screens making them impractical for use by the visually impaired. Among the many challenges faced by visually impaired people are the constraints of independent mobility and navigation in an unfamiliar indoor environment. Finding the current location and the path to a desired location can be an arduous task. Besides, constant changes in the workplace offer much higher collision risks than the familiar environment for the</w:t>
-      </w:r>
+        <w:t>None of the existing indoor navigation systems had obtained wide acceptance so far and their user interface are based on screens making them impractical for use by the visually impaired. Among the many challenges faced by visually impaired people are the constraints of independent mobility and navigation in an unfamiliar indoor environment. Finding the current location and the path to a desired location can be an arduous task. Besides, constant changes in the workplace offer much higher collision risks than the familiar environment for them.</w:t>
+      </w:r>
+    </w:p>
+    <w:p>
+      <w:pPr>
+        <w:pStyle w:val="style47"/>
+      </w:pPr>
       <w:r>
         <w:rPr>
           <w:sz w:val="22"/>
           <w:szCs w:val="22"/>
         </w:rPr>
-        <w:t>m</w:t>
-      </w:r>
+        <w:t>GPS based navigation is not feasible in an indoor environment due the weakness of satellite signal. The existing solutions for indoor navigation systems typically require expensive and heavy sensors, or equipping rooms and hallways with radio-frequency technologies such as A-GPS, Bluetooth, Ultra Wide Band (UWB), Wi-Fi or RFID that are used to determine the user’s location. Most of them are not suitable for the visually impaired and they are either too expensive or experimental.</w:t>
+      </w:r>
+    </w:p>
+    <w:p>
+      <w:pPr>
+        <w:pStyle w:val="style47"/>
+      </w:pPr>
       <w:r>
         <w:rPr>
           <w:sz w:val="22"/>
           <w:szCs w:val="22"/>
         </w:rPr>
-        <w:t>.</w:t>
-      </w:r>
-    </w:p>
-    <w:p>
-      <w:pPr>
-        <w:pStyle w:val="style47"/>
-      </w:pPr>
+        <w:t>There is an opportunity that spreads between different areas such as providing HP mobile devices with embedded assistance features, offering services and products via HP eHealth Center and improving the brand image to both external and internal people. Besides, “building a diverse and inclusive culture is the right thing to do from a societal standpoint and also the right thing for our business.” as Meg Whitman declared [1].</w:t>
+      </w:r>
+    </w:p>
+    <w:p>
+      <w:pPr>
+        <w:pStyle w:val="style50"/>
+      </w:pPr>
+      <w:r>
+        <w:rPr/>
+        <w:t>Our solution</w:t>
+      </w:r>
+    </w:p>
+    <w:p>
+      <w:pPr>
+        <w:pStyle w:val="style47"/>
+      </w:pPr>
+      <w:r>
+        <w:rPr/>
+        <w:t>Encompassing different mechanisms existing in smartphones and other mobile devices, GuideDroid was designed to help the visually impaired in their locomotion by unknown places or collision risky environments aiming to be cheap, easy to use and with a very small investment on infrastructure. Its user interface is based on text to speech, sound and vibrations for user guidance.</w:t>
+      </w:r>
+    </w:p>
+    <w:p>
+      <w:pPr>
+        <w:pStyle w:val="style47"/>
+      </w:pPr>
+      <w:r>
+        <w:rPr/>
+        <w:t xml:space="preserve">It is able to assist people in tasks such as locomotion, identification of places and services available, and indoor navigation and its design was guided by the following principles: </w:t>
+      </w:r>
       <w:r>
         <w:rPr>
           <w:sz w:val="22"/>
           <w:szCs w:val="22"/>
         </w:rPr>
-        <w:t>GPS based navigation is not feasible in an indoor environment due the weakness of satellite signal. The existing solutions for indoor navigation systems typically require expensive and heavy sensors, or equipping rooms and hallways with radio-frequency technologies such as A-GPS, Bluetooth, Ultra Wide Band (UWB), Wi-Fi or RFID that are used to determine the user’s location. Most of them are not suitable for the visually impaired and they are either too expensive or experimental.</w:t>
+        <w:t>a) Uniformity with the geographic location model  - latitude/longitude -  to enable integration with existing outdoor navigation systems and its mechanisms; b) Use only inexpensive and off-the-shelf components; c) No changes in buildings infrastructure, no wireless network needed; d) Should be useful for both visually impaired or not; e) The user should not be obligated to start the navigation by some initial point; she should be able to start at any point when she feels lost, thus avoiding unnecessary help for well know paths.</w:t>
       </w:r>
     </w:p>
     <w:p>
@@ -143,95 +175,7 @@
           <w:sz w:val="22"/>
           <w:szCs w:val="22"/>
         </w:rPr>
-        <w:t>There is an opportunity that spreads between different areas such as providing HP mobile devices with embedded assistance features, offering services and products via HP eHealth Center and improving the brand image to both external and internal people. Besides, “building a diverse and inclusive culture is the right thing to do from a societal standpoint and also the right thing for our business.” as Meg Whitman declared [1].</w:t>
-      </w:r>
-    </w:p>
-    <w:p>
-      <w:pPr>
-        <w:pStyle w:val="style50"/>
-      </w:pPr>
-      <w:r>
-        <w:rPr/>
-        <w:t>Our solution</w:t>
-      </w:r>
-    </w:p>
-    <w:p>
-      <w:pPr>
-        <w:pStyle w:val="style47"/>
-      </w:pPr>
-      <w:r>
-        <w:rPr/>
-        <w:t>Encompassing different mechanisms existing in smartphones and other mobile devices, GuideDroid was designed to help the visually impaired in their locomotion by unknown places or collision risky environments aiming to be cheap, easy to use and with a very small investment on infrastructure. Its user interface is based on text to speech, sound and vibrations for user guidance.</w:t>
-      </w:r>
-    </w:p>
-    <w:p>
-      <w:pPr>
-        <w:pStyle w:val="style47"/>
-      </w:pPr>
-      <w:r>
-        <w:rPr/>
-        <w:t xml:space="preserve">It is able to assist people in tasks such as locomotion, identification of places and services available, and indoor navigation and its design was guided by the following principles: </w:t>
-      </w:r>
-      <w:r>
-        <w:rPr>
-          <w:sz w:val="22"/>
-          <w:szCs w:val="22"/>
-        </w:rPr>
-        <w:t xml:space="preserve">a) Uniformity </w:t>
-      </w:r>
-      <w:r>
-        <w:rPr>
-          <w:sz w:val="22"/>
-          <w:szCs w:val="22"/>
-        </w:rPr>
-        <w:t>with</w:t>
-      </w:r>
-      <w:r>
-        <w:rPr>
-          <w:sz w:val="22"/>
-          <w:szCs w:val="22"/>
-        </w:rPr>
-        <w:t xml:space="preserve"> the geographic location model  - latitude/longitude -  to enable integration </w:t>
-      </w:r>
-      <w:r>
-        <w:rPr>
-          <w:sz w:val="22"/>
-          <w:szCs w:val="22"/>
-        </w:rPr>
-        <w:t>with</w:t>
-      </w:r>
-      <w:r>
-        <w:rPr>
-          <w:sz w:val="22"/>
-          <w:szCs w:val="22"/>
-        </w:rPr>
-        <w:t xml:space="preserve"> existing outdoor navigation systems and its mechanisms; b) Use only inexpensive and off-the-shelf components; c) No changes in buildings infrastructure, no wireless network needed; d) Should be useful for both visually impaired or not; e) The user should not be obligated to start the navigation by some initial point; she should be able to start at any point when she feels lost, thus avoiding unnecessary help for well know paths.</w:t>
-      </w:r>
-    </w:p>
-    <w:p>
-      <w:pPr>
-        <w:pStyle w:val="style47"/>
-      </w:pPr>
-      <w:r>
-        <w:rPr>
-          <w:sz w:val="22"/>
-          <w:szCs w:val="22"/>
-        </w:rPr>
-        <w:t xml:space="preserve">To deal with the weakness of GPS signal on indoor environments, we strategically distribute NFC tags inside the buildings, providing their accurately calculated </w:t>
-      </w:r>
-      <w:r>
-        <w:rPr>
-          <w:sz w:val="22"/>
-          <w:szCs w:val="22"/>
-        </w:rPr>
-        <w:t xml:space="preserve">geographic </w:t>
-      </w:r>
-      <w:r>
-        <w:rPr>
-          <w:sz w:val="22"/>
-          <w:szCs w:val="22"/>
-        </w:rPr>
-        <w:t>coordinates and thus serving as landmarks for orientation. The existing compass in the smartphones points out the right direction to the user, signaling it by means of vibration, thus allowing the visually impaired to use the assistant and this is the distinguished aspect of this innovative solution.</w:t>
+        <w:t>To deal with the weakness of GPS signal on indoor environments, we strategically distribute NFC tags inside the buildings, providing their accurately calculated geographic coordinates and thus serving as landmarks for orientation. The existing compass in the smartphones points out the right direction to the user, signaling it by means of vibration, thus allowing the visually impaired to use the assistant and this is the distinguished aspect of this innovative solution.</w:t>
       </w:r>
     </w:p>
     <w:p>
@@ -291,35 +235,7 @@
           <w:sz w:val="22"/>
           <w:szCs w:val="22"/>
         </w:rPr>
-        <w:t xml:space="preserve">At the entrance door, the user touches with her phone a poster with the NFC tag. Then the detection of a special URL that starts with "guidedroid://" triggers the GuideDroid application that identifies the building and then downloads the XML file that describes it. Following, the application </w:t>
-      </w:r>
-      <w:r>
-        <w:rPr>
-          <w:sz w:val="22"/>
-          <w:szCs w:val="22"/>
-        </w:rPr>
-        <w:t xml:space="preserve">speaks to </w:t>
-      </w:r>
-      <w:r>
-        <w:rPr>
-          <w:sz w:val="22"/>
-          <w:szCs w:val="22"/>
-        </w:rPr>
-        <w:t xml:space="preserve">inquire the user the desired room destination, presenting a list with the names of existing rooms in the building. </w:t>
-      </w:r>
-      <w:r>
-        <w:rPr>
-          <w:sz w:val="22"/>
-          <w:szCs w:val="22"/>
-        </w:rPr>
-        <w:t xml:space="preserve">The user can choose one by voice search, for instance. </w:t>
-      </w:r>
-      <w:r>
-        <w:rPr>
-          <w:sz w:val="22"/>
-          <w:szCs w:val="22"/>
-        </w:rPr>
-        <w:t xml:space="preserve">Once the destination is chosen, the application calculates the route using the Dijkstra's algorithm and asks the user to rotate the phone horizontally (see Figure 1) to determine the magnetic orientation of the first stretch of the route. When it finds the magnetic orientation, the phone vibrates and announces the distance the user must walk in that direction. At the end of this passage, she will found another NFC tag that corresponds to the destination or an intermediate point (waypoint) where the process starts again to determine a new stretch. </w:t>
+        <w:t xml:space="preserve">At the entrance door, the user touches with her phone a poster with the NFC tag. Then the detection of a special URL that starts with "guidedroid://" triggers the GuideDroid application that identifies the building and then downloads the XML file that describes it. Following, the application speaks to inquire the user the desired room destination, presenting a list with the names of existing rooms in the building. The user can choose one by voice search, for instance. Once the destination is chosen, the application calculates the route using the Dijkstra's algorithm and asks the user to rotate the phone horizontally (see Figure 1) to determine the magnetic orientation of the first stretch of the route. When it finds the magnetic orientation, the phone vibrates and announces the distance the user must walk in that direction. At the end of this passage, she will found another NFC tag that corresponds to the destination or an intermediate point (waypoint) where the process starts again to determine a new stretch. </w:t>
       </w:r>
     </w:p>
     <w:p>
@@ -352,7 +268,7 @@
               <wp:posOffset>685165</wp:posOffset>
             </wp:positionH>
             <wp:positionV relativeFrom="line">
-              <wp:posOffset>504825</wp:posOffset>
+              <wp:posOffset>0</wp:posOffset>
             </wp:positionV>
             <wp:extent cx="6400800" cy="4344670"/>
             <wp:effectExtent b="0" l="0" r="0" t="0"/>
@@ -449,155 +365,91 @@
       </w:pPr>
       <w:r>
         <w:rPr/>
-        <w:t>The</w:t>
-      </w:r>
-      <w:r>
-        <w:rPr/>
-        <w:t>re is a first version of the</w:t>
-      </w:r>
-      <w:r>
-        <w:rPr/>
-        <w:t xml:space="preserve"> solution implemented and available for test and evaluation, currently being in use on some buildings at the site of HP Brazil R&amp;D in Porto Alegre/RS. </w:t>
-      </w:r>
-      <w:r>
-        <w:rPr/>
-        <w:t xml:space="preserve">It was presented </w:t>
-      </w:r>
-    </w:p>
-    <w:p>
-      <w:pPr>
-        <w:pStyle w:val="style47"/>
-      </w:pPr>
-      <w:r>
-        <w:rPr>
-          <w:b/>
+        <w:t xml:space="preserve">There is a first version of the solution implemented and available for test and evaluation, currently being in use on some buildings at the site of HP Brazil R&amp;D in Porto Alegre/RS. It was presented </w:t>
+      </w:r>
+      <w:r>
+        <w:rPr/>
+        <w:t xml:space="preserve">as a seminar for the HP Able Week, </w:t>
+      </w:r>
+      <w:r>
+        <w:rPr/>
+        <w:t>August 2013</w:t>
+      </w:r>
+      <w:r>
+        <w:rPr/>
+        <w:t xml:space="preserve"> in Brazil and also shown during the HP Brazil R&amp;D Poster Session </w:t>
+      </w:r>
+      <w:r>
+        <w:rPr/>
+        <w:t xml:space="preserve">October </w:t>
+      </w:r>
+      <w:r>
+        <w:rPr/>
+        <w:t>2013, with several good recognitions and feedbacks.</w:t>
+      </w:r>
+    </w:p>
+    <w:p>
+      <w:pPr>
+        <w:pStyle w:val="style50"/>
+      </w:pPr>
+      <w:r>
+        <w:rPr/>
+        <w:t>Competitive approaches</w:t>
+      </w:r>
+    </w:p>
+    <w:p>
+      <w:pPr>
+        <w:pStyle w:val="style47"/>
+      </w:pPr>
+      <w:r>
+        <w:rPr/>
+        <w:t>Indoor positioning system strategies range from Ultrasound [xxx], passive tags (RFID) [xxx], to Wi-Fi [xxx]. Although valuable, these solutions are in some cases experimental, or require significant changes to the target infrastructure. [xxx] adopts a practical, low-cost solution by using NFC tags as means of localization. The proposed model associates internal coordinates based on the spatial information maps of the buildings.</w:t>
+      </w:r>
+    </w:p>
+    <w:p>
+      <w:pPr>
+        <w:pStyle w:val="style47"/>
+      </w:pPr>
+      <w:r>
+        <w:rPr/>
+        <w:t>The work presented on this paper uses a very similar navigation model, but redefines the user interaction completely to be suitable for users with vision impairments. That imposes a whole different user experience which should not rely only on visual feedback, but also on other sensors available in smartphones. For this purpose, the reference NFC tags are accessed by touch, the magnetic field sensors are used for orientation, and vibration indicates when the correct direction is reached as described in section [xxx]. Besides, by adopting the widely used geographic coordinates system, we can easily integrate with several other outdoor navigation systems.</w:t>
+      </w:r>
+    </w:p>
+    <w:p>
+      <w:pPr>
+        <w:pStyle w:val="style50"/>
+      </w:pPr>
+      <w:r>
+        <w:rPr/>
+        <w:t>Current status and Next steps</w:t>
+      </w:r>
+    </w:p>
+    <w:p>
+      <w:pPr>
+        <w:pStyle w:val="style47"/>
+      </w:pPr>
+      <w:r>
+        <w:rPr/>
+        <w:t>Our first prototype has demonstrated that this is an efficient, inexpensive and highly available solution for indoor navigation that can be used for both, the visually impaired or not. We were experimenting different ways to facilitate the location of the NFC posters and also different minimum distances between them in order to minimize errors due the discrepancy of the magnetic fields while using the compass built-in on the smartphones.</w:t>
+      </w:r>
+    </w:p>
+    <w:p>
+      <w:pPr>
+        <w:pStyle w:val="style47"/>
+      </w:pPr>
+      <w:r>
+        <w:rPr/>
+        <w:t xml:space="preserve">To go further and refine this solution, we are working on improve mechanisms to get Geo-magnetic orientation in a more reliable manner, as well as seeking other ways to point out the NFC posters precisely. Also, we are aiming  to improve the way the visually impaired can find that NFC posters since it depends on the severity level of the blindness. Wireless sound beacons, </w:t>
+      </w:r>
+      <w:r>
+        <w:rPr/>
+        <w:t xml:space="preserve">infrared ink and several other alternatives are being considered. Another point for improving the solution is to expand the assistance services provided by the HP Cloud infrastructure, providing a broader </w:t>
+      </w:r>
+      <w:r>
+        <w:rPr>
           <w:lang w:val="pt-BR"/>
         </w:rPr>
-        <w:t>TODO</w:t>
-      </w:r>
-      <w:r>
-        <w:rPr>
-          <w:lang w:val="pt-BR"/>
-        </w:rPr>
-        <w:t>: (falar sobre o aplicativo Android, onde está disponível e também falar sobre o servidor que fornece os arquivos que descrevem cada prédio).</w:t>
-      </w:r>
-    </w:p>
-    <w:p>
-      <w:pPr>
-        <w:pStyle w:val="style47"/>
-        <w:shd w:fill="FFFF00" w:val="clear"/>
-      </w:pPr>
-      <w:r>
-        <w:rPr/>
-        <w:t xml:space="preserve">Provide either results from end users of the solution demonstrating that you effectively addressed the original problem, or other convincing demonstrations that the proposal has substantiated merit. </w:t>
-      </w:r>
-    </w:p>
-    <w:p>
-      <w:pPr>
-        <w:pStyle w:val="style50"/>
-      </w:pPr>
-      <w:r>
-        <w:rPr/>
-        <w:t>Competitive approaches</w:t>
-      </w:r>
-    </w:p>
-    <w:p>
-      <w:pPr>
-        <w:pStyle w:val="style47"/>
-      </w:pPr>
-      <w:r>
-        <w:rPr/>
-        <w:t xml:space="preserve">Indoor positioning system strategies range from Ultrasound [xxx], passive tags (RFID) [xxx], to Wi-Fi [xxx]. Although valuable, these solutions are in some cases experimental, or require significant changes to the target infrastructure. [xxx] adopts a practical, low-cost solution by using NFC tags as means of localization. The proposed model associates internal coordinates based on </w:t>
-      </w:r>
-      <w:r>
-        <w:rPr/>
-        <w:t>the spatial information maps of the buildings</w:t>
-      </w:r>
-      <w:r>
-        <w:rPr/>
-        <w:t>.</w:t>
-      </w:r>
-    </w:p>
-    <w:p>
-      <w:pPr>
-        <w:pStyle w:val="style47"/>
-      </w:pPr>
-      <w:r>
-        <w:rPr/>
-        <w:t>The work presented on this paper uses a very similar navigation model, but redefines the user interaction completely to be suitable for users with vision impairments. That imposes a whole different user experience which should not rely only on visual feedback, but also on other sensors available in smartphones. For this purpose, the reference NFC tags are accessed by touch, the magnetic field sensor</w:t>
-      </w:r>
-      <w:r>
-        <w:rPr/>
-        <w:t>s</w:t>
-      </w:r>
-      <w:r>
-        <w:rPr/>
-        <w:t xml:space="preserve"> </w:t>
-      </w:r>
-      <w:r>
-        <w:rPr/>
-        <w:t>are</w:t>
-      </w:r>
-      <w:r>
-        <w:rPr/>
-        <w:t xml:space="preserve"> used for orientation, and vibration indicates when the correct direction is reached as described in section [xxx]. </w:t>
-      </w:r>
-      <w:r>
-        <w:rPr/>
-        <w:t>Besides, by adopting the widely used geographic coordinates system, we can easily integrate with several other outdoor navigation systems.</w:t>
-      </w:r>
-    </w:p>
-    <w:p>
-      <w:pPr>
-        <w:pStyle w:val="style50"/>
-      </w:pPr>
-      <w:r>
-        <w:rPr/>
-        <w:t>Current status and Next steps</w:t>
-      </w:r>
-    </w:p>
-    <w:p>
-      <w:pPr>
-        <w:pStyle w:val="style47"/>
-        <w:shd w:fill="FFFF00" w:val="clear"/>
-      </w:pPr>
-      <w:r>
-        <w:rPr/>
-        <w:t xml:space="preserve">How far along are you in putting this solution to use in our business? Where might it be by the time Tech Con takes place? What are interesting ways to use this solution in solving real business problems? </w:t>
-      </w:r>
-      <w:r>
-        <w:rPr>
-          <w:lang w:val="pt-BR"/>
-        </w:rPr>
-        <w:t>Where is further work still required?</w:t>
-      </w:r>
-    </w:p>
-    <w:p>
-      <w:pPr>
-        <w:pStyle w:val="style47"/>
-      </w:pPr>
-      <w:r>
-        <w:rPr>
-          <w:b/>
-          <w:lang w:val="pt-BR"/>
-        </w:rPr>
-        <w:t>TODO</w:t>
-      </w:r>
-      <w:r>
-        <w:rPr>
-          <w:lang w:val="pt-BR"/>
-        </w:rPr>
-        <w:t>: (aprimorar as garantias de calibração da orientação magnética – bússola – para evitar erros de orientação; trabalhar mecanismos de segurança que protejam as tags NFC de alteração/apagamento; incrementar as possibilidades de fornecer assistência através da interação entre o aplicativo e o servidor na Cloud; etc.)</w:t>
-      </w:r>
-    </w:p>
-    <w:p>
-      <w:pPr>
-        <w:pStyle w:val="style62"/>
-      </w:pPr>
-      <w:r>
-        <w:rPr>
-          <w:lang w:val="pt-BR"/>
-        </w:rPr>
+        <w:t>set of aid features that certainly would increase significantly its access and use.</w:t>
       </w:r>
     </w:p>
     <w:p>
@@ -749,7 +601,7 @@
       <w:fldChar w:fldCharType="separate"/>
     </w:r>
     <w:r>
-      <w:t>2</w:t>
+      <w:t>4</w:t>
     </w:r>
     <w:r>
       <w:fldChar w:fldCharType="end"/>
@@ -767,6 +619,13 @@
   <w:p>
     <w:pPr>
       <w:pStyle w:val="style57"/>
+      <w:tabs>
+        <w:tab w:leader="none" w:pos="4320" w:val="center"/>
+        <w:tab w:leader="none" w:pos="8640" w:val="right"/>
+      </w:tabs>
+      <w:spacing w:after="160" w:before="0"/>
+      <w:contextualSpacing w:val="false"/>
+      <w:jc w:val="center"/>
     </w:pPr>
     <w:r>
       <w:rPr/>
@@ -780,6 +639,12 @@
   <w:p>
     <w:pPr>
       <w:pStyle w:val="style56"/>
+      <w:tabs>
+        <w:tab w:leader="none" w:pos="4320" w:val="center"/>
+        <w:tab w:leader="none" w:pos="8640" w:val="right"/>
+      </w:tabs>
+      <w:spacing w:after="160" w:before="0"/>
+      <w:contextualSpacing w:val="false"/>
     </w:pPr>
     <w:r>
       <w:rPr/>
@@ -1381,7 +1246,7 @@
     <w:next w:val="style54"/>
     <w:pPr>
       <w:tabs>
-        <w:tab w:leader="none" w:pos="5040" w:val="left"/>
+        <w:tab w:leader="none" w:pos="5760" w:val="left"/>
       </w:tabs>
       <w:ind w:hanging="0" w:left="720" w:right="360"/>
     </w:pPr>

</xml_diff>

<commit_message>
Abstract submetido; slides para AllHands criados
</commit_message>
<xml_diff>
--- a/docs/TechCon14/TechCon14-Draft-5.docx
+++ b/docs/TechCon14/TechCon14-Draft-5.docx
@@ -22,7 +22,19 @@
         <w:rPr>
           <w:lang w:val="pt-BR"/>
         </w:rPr>
-        <w:t>Mauricio Porto, Carlos Santos, Juliano Vacaro, Joao Ambrosi</w:t>
+        <w:t>Mauricio Porto,</w:t>
+      </w:r>
+      <w:r>
+        <w:rPr>
+          <w:lang w:val="pt-BR"/>
+        </w:rPr>
+        <w:t xml:space="preserve"> Juliano Vacaro, Joao Ambrosi</w:t>
+      </w:r>
+      <w:r>
+        <w:rPr>
+          <w:lang w:val="pt-BR"/>
+        </w:rPr>
+        <w:t>, Ricardo Moreira</w:t>
       </w:r>
     </w:p>
     <w:p>
@@ -31,7 +43,12 @@
         <w:jc w:val="center"/>
       </w:pPr>
       <w:r>
-        <w:t>PCL/EPL - Brazil R&amp;D</w:t>
+        <w:t>PCL</w:t>
+      </w:r>
+      <w:bookmarkStart w:id="0" w:name="_GoBack"/>
+      <w:bookmarkEnd w:id="0"/>
+      <w:r>
+        <w:t xml:space="preserve"> - Brazil R&amp;D</w:t>
       </w:r>
     </w:p>
     <w:p>
@@ -302,7 +319,6 @@
       <w:pPr>
         <w:pStyle w:val="hpBody"/>
       </w:pPr>
-      <w:bookmarkStart w:id="0" w:name="_GoBack"/>
       <w:r>
         <w:rPr>
           <w:noProof/>
@@ -364,7 +380,6 @@
           </wp:anchor>
         </w:drawing>
       </w:r>
-      <w:bookmarkEnd w:id="0"/>
       <w:r>
         <w:rPr>
           <w:szCs w:val="22"/>
@@ -956,7 +971,7 @@
       <w:rPr>
         <w:noProof/>
       </w:rPr>
-      <w:t>2</w:t>
+      <w:t>1</w:t>
     </w:r>
     <w:r>
       <w:fldChar w:fldCharType="end"/>

</xml_diff>

<commit_message>
Mais sugestões do Roque
</commit_message>
<xml_diff>
--- a/docs/TechCon14/TechCon14-Draft-5.docx
+++ b/docs/TechCon14/TechCon14-Draft-5.docx
@@ -45,8 +45,6 @@
       <w:r>
         <w:t>PCL</w:t>
       </w:r>
-      <w:bookmarkStart w:id="0" w:name="_GoBack"/>
-      <w:bookmarkEnd w:id="0"/>
       <w:r>
         <w:t xml:space="preserve"> - Brazil R&amp;D</w:t>
       </w:r>
@@ -70,6 +68,8 @@
       <w:r>
         <w:t>)</w:t>
       </w:r>
+      <w:bookmarkStart w:id="0" w:name="_GoBack"/>
+      <w:bookmarkEnd w:id="0"/>
     </w:p>
     <w:p>
       <w:pPr>
@@ -94,13 +94,61 @@
         <w:rPr>
           <w:iCs/>
         </w:rPr>
-        <w:t>impaired that</w:t>
+        <w:t>impaired</w:t>
       </w:r>
       <w:r>
         <w:rPr>
           <w:iCs/>
         </w:rPr>
-        <w:t xml:space="preserve"> takes advantage of Near Field Communication (NFC). The main idea is to orient users by NFC enabled mobile phones that gathers the current position from static tags and guide the user along her desired destination, sometimes using intermediate checkpoints in a turn-by-turn way. The system also provides a collision detection mechanism that warns user about near obstacles. Since its prototype was implemented on Android and behaves like a guide dog, we named it GuideDroid.</w:t>
+        <w:t>. The</w:t>
+      </w:r>
+      <w:r>
+        <w:rPr>
+          <w:iCs/>
+        </w:rPr>
+        <w:t xml:space="preserve"> main idea is to orient users through</w:t>
+      </w:r>
+      <w:r>
+        <w:rPr>
+          <w:iCs/>
+        </w:rPr>
+        <w:t xml:space="preserve"> mobile phones that </w:t>
+      </w:r>
+      <w:r>
+        <w:rPr>
+          <w:iCs/>
+        </w:rPr>
+        <w:t>obtain</w:t>
+      </w:r>
+      <w:r>
+        <w:rPr>
+          <w:iCs/>
+        </w:rPr>
+        <w:t xml:space="preserve"> </w:t>
+      </w:r>
+      <w:r>
+        <w:rPr>
+          <w:iCs/>
+        </w:rPr>
+        <w:t>the current position from fixed tags</w:t>
+      </w:r>
+      <w:r>
+        <w:rPr>
+          <w:iCs/>
+        </w:rPr>
+        <w:t xml:space="preserve"> </w:t>
+      </w:r>
+      <w:r>
+        <w:rPr>
+          <w:iCs/>
+        </w:rPr>
+        <w:t xml:space="preserve">on the wall </w:t>
+      </w:r>
+      <w:r>
+        <w:rPr>
+          <w:iCs/>
+        </w:rPr>
+        <w:t>and guide the user along her desired destination, sometimes using intermediate checkpoints in a turn-by-turn way. The system also provides a collision detection mechanism that warns user about near obstacles. Since its prototype was implemented on Android and behaves like a guide dog, we named it GuideDroid.</w:t>
       </w:r>
     </w:p>
     <w:p>
@@ -187,31 +235,7 @@
         <w:rPr>
           <w:szCs w:val="22"/>
         </w:rPr>
-        <w:t xml:space="preserve">a) Uniformity with the geographic location model  - latitude/longitude -  to enable integration with existing outdoor navigation systems and its mechanisms; b) Use only inexpensive and off-the-shelf components; c) No changes in buildings infrastructure, no wireless network needed; d) Should be useful for both visually impaired or not; e) The user should not be obligated to start the navigation by some initial point; </w:t>
-      </w:r>
-      <w:r>
-        <w:rPr>
-          <w:szCs w:val="22"/>
-        </w:rPr>
-        <w:t>it can</w:t>
-      </w:r>
-      <w:r>
-        <w:rPr>
-          <w:szCs w:val="22"/>
-        </w:rPr>
-        <w:t xml:space="preserve"> start </w:t>
-      </w:r>
-      <w:r>
-        <w:rPr>
-          <w:szCs w:val="22"/>
-        </w:rPr>
-        <w:t>at any point where</w:t>
-      </w:r>
-      <w:r>
-        <w:rPr>
-          <w:szCs w:val="22"/>
-        </w:rPr>
-        <w:t xml:space="preserve"> she feels lost, thus avoiding unnecessary help for well know paths.</w:t>
+        <w:t>a) Uniformity with the geographic location model  - latitude/longitude -  to enable integration with existing outdoor navigation systems and its mechanisms; b) Use only inexpensive and off-the-shelf components; c) No changes in buildings infrastructure, no wireless network needed; d) Should be useful for both visually impaired or not.</w:t>
       </w:r>
     </w:p>
     <w:p>
@@ -222,24 +246,18 @@
         <w:rPr>
           <w:szCs w:val="22"/>
         </w:rPr>
-        <w:t xml:space="preserve">To deal with the weakness of GPS signal on indoor environments, we strategically distribute NFC tags inside the buildings, providing their accurately calculated geographic coordinates and thus serving as landmarks for orientation. The existing compass in the smartphones points out the right direction to the user, signaling it by </w:t>
-      </w:r>
+        <w:t>To deal with the weakness of GPS signal on indoor environments, we strategically distribute NFC tags inside the buildings, providing their accurately calculated geographic coordinates and thus serving as landmarks for orientation. The existing compass in the smartphones points out the right direction to the user, signaling it by means of vibration, thus allowing the visually impaired to use the assistant and this is the distinguished aspect of this innovative solution.</w:t>
+      </w:r>
+    </w:p>
+    <w:p>
+      <w:pPr>
+        <w:pStyle w:val="hpBody"/>
+      </w:pPr>
       <w:r>
         <w:rPr>
           <w:szCs w:val="22"/>
         </w:rPr>
         <w:lastRenderedPageBreak/>
-        <w:t>means of vibration, thus allowing the visually impaired to use the assistant and this is the distinguished aspect of this innovative solution.</w:t>
-      </w:r>
-    </w:p>
-    <w:p>
-      <w:pPr>
-        <w:pStyle w:val="hpBody"/>
-      </w:pPr>
-      <w:r>
-        <w:rPr>
-          <w:szCs w:val="22"/>
-        </w:rPr>
         <w:t xml:space="preserve">The </w:t>
       </w:r>
       <w:r>
@@ -610,14 +628,14 @@
         <w:rPr>
           <w:szCs w:val="22"/>
         </w:rPr>
-        <w:t xml:space="preserve">This process based on short stretches can be tedious at first, but the user does not need to repeat every time she </w:t>
+        <w:t xml:space="preserve">This process based on short stretches can be tedious at first, but the user does not need to repeat every time she goes through this same building. Once she learned the environment, she will only need the ask help to GuideDroid when the route to some destination is unknown. Semantically all the NFC tags are equal and the </w:t>
       </w:r>
       <w:r>
         <w:rPr>
           <w:szCs w:val="22"/>
         </w:rPr>
         <w:lastRenderedPageBreak/>
-        <w:t>goes through this same building. Once she learned the environment, she will only need the ask help to GuideDroid when the route to some destination is unknown. Semantically all the NFC tags are equal and the process can start at any of them.</w:t>
+        <w:t>process can start at any of them.</w:t>
       </w:r>
     </w:p>
     <w:p>
@@ -653,6 +671,54 @@
         </w:rPr>
         <w:t>we propose they must be strongly contrasting pictures and their location must be marked by means of high-contrast tactile paving.</w:t>
       </w:r>
+      <w:r>
+        <w:rPr>
+          <w:szCs w:val="22"/>
+        </w:rPr>
+        <w:t xml:space="preserve"> A</w:t>
+      </w:r>
+      <w:r>
+        <w:rPr>
+          <w:szCs w:val="22"/>
+        </w:rPr>
+        <w:t xml:space="preserve"> second alternat</w:t>
+      </w:r>
+      <w:r>
+        <w:rPr>
+          <w:szCs w:val="22"/>
+        </w:rPr>
+        <w:t xml:space="preserve">e </w:t>
+      </w:r>
+      <w:r>
+        <w:rPr>
+          <w:szCs w:val="22"/>
+        </w:rPr>
+        <w:t xml:space="preserve">aiming to cover a broader set of users </w:t>
+      </w:r>
+      <w:r>
+        <w:rPr>
+          <w:szCs w:val="22"/>
+        </w:rPr>
+        <w:t>(phones</w:t>
+      </w:r>
+      <w:r>
+        <w:rPr>
+          <w:szCs w:val="22"/>
+        </w:rPr>
+        <w:t xml:space="preserve"> </w:t>
+      </w:r>
+      <w:r>
+        <w:rPr>
+          <w:szCs w:val="22"/>
+        </w:rPr>
+        <w:t>without NFC</w:t>
+      </w:r>
+      <w:r>
+        <w:rPr>
+          <w:szCs w:val="22"/>
+        </w:rPr>
+        <w:t>) is to use posters with QR codes to sign the waypoints.</w:t>
+      </w:r>
     </w:p>
     <w:p>
       <w:pPr>
@@ -670,7 +736,19 @@
         <w:t>There is a first version of the solution implemented and available for test and evaluation, currently being in use on some buildings at the site of HP Braz</w:t>
       </w:r>
       <w:r>
-        <w:t>il R&amp;D in Porto Alegre/RS. We</w:t>
+        <w:t xml:space="preserve">il R&amp;D in Porto Alegre/RS. </w:t>
+      </w:r>
+      <w:r>
+        <w:t xml:space="preserve">With a handheld device with the sensor, this prototype can precisely detect obstacles as far as 3m with an adjustable distance range, </w:t>
+      </w:r>
+      <w:r>
+        <w:t>beside</w:t>
+      </w:r>
+      <w:r>
+        <w:t xml:space="preserve"> the indoor navigation functionality. </w:t>
+      </w:r>
+      <w:r>
+        <w:t>We</w:t>
       </w:r>
       <w:r>
         <w:t xml:space="preserve"> presented </w:t>
@@ -794,7 +872,13 @@
         <w:pStyle w:val="hpBody"/>
       </w:pPr>
       <w:r>
-        <w:t>Our first prototype has demonstrated that this is an efficient, inexpensive and highly available solution for indoor navigation that can be used for both, the visually impaired or not. We were experimenting different ways to facilitate the location of the NFC posters and also different minimum distances between them in order to minimize errors due the discrepancy of the magnetic fields while using the compass built-in on the smartphones.</w:t>
+        <w:t>Our first prototype has demonstrated that this is an efficient, inexpensive and highly available solution for indoor navigation that can be used for both, the visually impaired or not. We were experimenting different ways to facilitate the location of the</w:t>
+      </w:r>
+      <w:r>
+        <w:t xml:space="preserve"> NFC</w:t>
+      </w:r>
+      <w:r>
+        <w:t xml:space="preserve"> posters and also different minimum distances between them in order to minimize errors due the discrepancy of the magnetic fields while using the compass built-in on the smartphones.</w:t>
       </w:r>
     </w:p>
     <w:p>
@@ -802,7 +886,13 @@
         <w:pStyle w:val="hpBody"/>
       </w:pPr>
       <w:r>
-        <w:t xml:space="preserve">To go further and refine this solution, we are working on improve mechanisms to get Geo-magnetic orientation in a more reliable manner, as well as seeking other ways to point out the NFC posters precisely. </w:t>
+        <w:t xml:space="preserve">To go further and refine this solution, we are working on improve mechanisms to get Geo-magnetic orientation in a more reliable manner, as well as seeking other ways to point out the </w:t>
+      </w:r>
+      <w:r>
+        <w:t xml:space="preserve">NFC </w:t>
+      </w:r>
+      <w:r>
+        <w:t xml:space="preserve">posters precisely. </w:t>
       </w:r>
       <w:r>
         <w:t>In addition</w:t>
@@ -971,7 +1061,7 @@
       <w:rPr>
         <w:noProof/>
       </w:rPr>
-      <w:t>1</w:t>
+      <w:t>2</w:t>
     </w:r>
     <w:r>
       <w:fldChar w:fldCharType="end"/>

</xml_diff>